<commit_message>
a toegevoegd test mergen
</commit_message>
<xml_diff>
--- a/Tussentijdsverslag v0.3.docx
+++ b/Tussentijdsverslag v0.3.docx
@@ -22,10 +22,11 @@
       <w:r>
         <w:rPr>
           <w:rFonts w:ascii="Arial" w:hAnsi="Arial" w:cs="Arial"/>
-          <w:lang w:val="nl-NL" w:eastAsia="nl-NL"/>
+          <w:noProof/>
+          <w:lang w:val="en-US" w:eastAsia="nl-NL"/>
         </w:rPr>
         <w:drawing>
-          <wp:anchor distT="0" distB="0" distL="114300" distR="114300" simplePos="0" relativeHeight="251659264" behindDoc="0" locked="0" layoutInCell="1" allowOverlap="1" wp14:anchorId="193E3DC1" wp14:editId="03D3D927">
+          <wp:anchor distT="0" distB="0" distL="114300" distR="114300" simplePos="0" relativeHeight="251659264" behindDoc="0" locked="0" layoutInCell="1" allowOverlap="1" wp14:anchorId="27475644" wp14:editId="76C53C7A">
             <wp:simplePos x="0" y="0"/>
             <wp:positionH relativeFrom="column">
               <wp:posOffset>-70485</wp:posOffset>
@@ -80,10 +81,11 @@
       <w:r>
         <w:rPr>
           <w:rFonts w:ascii="Arial" w:hAnsi="Arial" w:cs="Arial"/>
-          <w:lang w:val="nl-NL" w:eastAsia="nl-NL"/>
+          <w:noProof/>
+          <w:lang w:val="en-US" w:eastAsia="nl-NL"/>
         </w:rPr>
         <w:drawing>
-          <wp:anchor distT="0" distB="0" distL="114300" distR="114300" simplePos="0" relativeHeight="251660288" behindDoc="0" locked="0" layoutInCell="1" allowOverlap="1" wp14:anchorId="713E5DF2" wp14:editId="00A6F046">
+          <wp:anchor distT="0" distB="0" distL="114300" distR="114300" simplePos="0" relativeHeight="251660288" behindDoc="0" locked="0" layoutInCell="1" allowOverlap="1" wp14:anchorId="07AE02FE" wp14:editId="39B588B0">
             <wp:simplePos x="0" y="0"/>
             <wp:positionH relativeFrom="page">
               <wp:posOffset>4918710</wp:posOffset>
@@ -174,6 +176,19 @@
         </w:rPr>
         <w:t>PROBLEEMOPLOSSEN EN ONTWERPEN, DEEL 3</w:t>
       </w:r>
+      <w:r>
+        <w:rPr>
+          <w:rFonts w:ascii="Arial" w:hAnsi="Arial" w:cs="Arial"/>
+          <w:b/>
+          <w:spacing w:val="48"/>
+          <w:sz w:val="28"/>
+          <w:szCs w:val="28"/>
+          <w:lang w:val="nl-NL"/>
+        </w:rPr>
+        <w:t>a</w:t>
+      </w:r>
+      <w:bookmarkStart w:id="0" w:name="_GoBack"/>
+      <w:bookmarkEnd w:id="0"/>
     </w:p>
     <w:p>
       <w:pPr>
@@ -770,7 +785,13 @@
     <w:sdt>
       <w:sdtPr>
         <w:rPr>
-          <w:lang w:val="nl-NL"/>
+          <w:rFonts w:ascii="Times New Roman" w:eastAsia="Times New Roman" w:hAnsi="Times New Roman" w:cs="Times New Roman"/>
+          <w:b w:val="0"/>
+          <w:bCs w:val="0"/>
+          <w:color w:val="00000A"/>
+          <w:sz w:val="24"/>
+          <w:szCs w:val="24"/>
+          <w:lang w:val="nl-NL" w:eastAsia="en-GB"/>
         </w:rPr>
         <w:id w:val="688874359"/>
         <w:docPartObj>
@@ -780,12 +801,7 @@
       </w:sdtPr>
       <w:sdtEndPr>
         <w:rPr>
-          <w:rFonts w:ascii="Times New Roman" w:eastAsia="Times New Roman" w:hAnsi="Times New Roman" w:cs="Times New Roman"/>
           <w:noProof/>
-          <w:color w:val="00000A"/>
-          <w:sz w:val="24"/>
-          <w:szCs w:val="24"/>
-          <w:lang w:eastAsia="en-GB"/>
         </w:rPr>
       </w:sdtEndPr>
       <w:sdtContent>
@@ -2468,23 +2484,20 @@
         </w:rPr>
         <w:br w:type="page"/>
       </w:r>
-      <w:bookmarkStart w:id="0" w:name="_Toc275437311"/>
-      <w:r>
-        <w:rPr>
-          <w:lang w:val="nl-NL"/>
-        </w:rPr>
-        <w:lastRenderedPageBreak/>
+      <w:bookmarkStart w:id="1" w:name="_Toc275437311"/>
+      <w:r>
+        <w:rPr>
+          <w:lang w:val="nl-NL"/>
+        </w:rPr>
         <w:t>Inleiding</w:t>
       </w:r>
-      <w:bookmarkEnd w:id="0"/>
+      <w:bookmarkEnd w:id="1"/>
       <w:r>
         <w:rPr>
           <w:lang w:val="nl-NL"/>
         </w:rPr>
         <w:t xml:space="preserve"> </w:t>
       </w:r>
-      <w:bookmarkStart w:id="1" w:name="_GoBack"/>
-      <w:bookmarkEnd w:id="1"/>
     </w:p>
     <w:p>
       <w:pPr>
@@ -4940,14 +4953,15 @@
             <w:r>
               <w:rPr>
                 <w:rFonts w:ascii="Arial" w:hAnsi="Arial"/>
+                <w:noProof/>
                 <w:sz w:val="18"/>
                 <w:szCs w:val="18"/>
-                <w:lang w:val="nl-NL" w:eastAsia="nl-NL"/>
+                <w:lang w:val="en-US" w:eastAsia="nl-NL"/>
               </w:rPr>
               <mc:AlternateContent>
                 <mc:Choice Requires="wps">
                   <w:drawing>
-                    <wp:anchor distT="0" distB="0" distL="114300" distR="114300" simplePos="0" relativeHeight="251662336" behindDoc="0" locked="0" layoutInCell="1" allowOverlap="1" wp14:anchorId="19988A88" wp14:editId="0C074E7D">
+                    <wp:anchor distT="0" distB="0" distL="114300" distR="114300" simplePos="0" relativeHeight="251662336" behindDoc="0" locked="0" layoutInCell="1" allowOverlap="1" wp14:anchorId="0449AD8B" wp14:editId="19936CAA">
                       <wp:simplePos x="0" y="0"/>
                       <wp:positionH relativeFrom="column">
                         <wp:posOffset>6006465</wp:posOffset>
@@ -8705,7 +8719,7 @@
 </file>
 
 <file path=customXml/itemProps1.xml><?xml version="1.0" encoding="utf-8"?>
-<ds:datastoreItem xmlns:ds="http://schemas.openxmlformats.org/officeDocument/2006/customXml" ds:itemID="{165DBC35-436A-6A40-98D7-E685F7DE8A02}">
+<ds:datastoreItem xmlns:ds="http://schemas.openxmlformats.org/officeDocument/2006/customXml" ds:itemID="{72CCC2CF-9B1F-5140-9751-1F1BB1777359}">
   <ds:schemaRefs>
     <ds:schemaRef ds:uri="http://schemas.openxmlformats.org/officeDocument/2006/bibliography"/>
   </ds:schemaRefs>

</xml_diff>